<commit_message>
Added commentary and topic log
</commit_message>
<xml_diff>
--- a/draw-app-masterV2/Project Logs/Introduction-to-Programming-II-project-log-Topic8.docx
+++ b/draw-app-masterV2/Project Logs/Introduction-to-Programming-II-project-log-Topic8.docx
@@ -83,7 +83,6 @@
               <w:rPr>
                 <w:spacing w:val="0"/>
                 <w:position w:val="0"/>
-                <w:shd w:fill="auto" w:val="clear"/>
               </w:rPr>
             </w:pPr>
             <w:r>
@@ -125,7 +124,6 @@
                 <w:color w:val="auto"/>
                 <w:spacing w:val="0"/>
                 <w:position w:val="0"/>
-                <w:shd w:fill="auto" w:val="clear"/>
               </w:rPr>
             </w:pPr>
             <w:r>
@@ -171,7 +169,6 @@
               <w:rPr>
                 <w:spacing w:val="0"/>
                 <w:position w:val="0"/>
-                <w:shd w:fill="auto" w:val="clear"/>
               </w:rPr>
             </w:pPr>
             <w:r>
@@ -213,7 +210,6 @@
                 <w:color w:val="auto"/>
                 <w:spacing w:val="0"/>
                 <w:position w:val="0"/>
-                <w:shd w:fill="auto" w:val="clear"/>
               </w:rPr>
             </w:pPr>
             <w:r>
@@ -260,7 +256,6 @@
               <w:rPr>
                 <w:spacing w:val="0"/>
                 <w:position w:val="0"/>
-                <w:shd w:fill="auto" w:val="clear"/>
               </w:rPr>
             </w:pPr>
             <w:r>
@@ -309,19 +304,18 @@
                 <w:color w:val="auto"/>
                 <w:spacing w:val="0"/>
                 <w:position w:val="0"/>
-                <w:shd w:fill="auto" w:val="clear"/>
-              </w:rPr>
-            </w:pPr>
-            <w:r>
-              <w:rPr>
-                <w:rFonts w:ascii="Times New Roman" w:hAnsi="Times New Roman" w:cs="Times New Roman" w:eastAsia="Times New Roman"/>
-                <w:color w:val="auto"/>
-                <w:spacing w:val="0"/>
-                <w:position w:val="0"/>
-                <w:sz w:val="24"/>
-                <w:shd w:fill="auto" w:val="clear"/>
-              </w:rPr>
-              <w:t xml:space="preserve">I have implemented the color palette, finally, after having a bug of not managing to implement it, asked questions on stack overflow. I have also started researching bucket filling tool.</w:t>
+              </w:rPr>
+            </w:pPr>
+            <w:r>
+              <w:rPr>
+                <w:rFonts w:ascii="Times New Roman" w:hAnsi="Times New Roman" w:cs="Times New Roman" w:eastAsia="Times New Roman"/>
+                <w:color w:val="auto"/>
+                <w:spacing w:val="0"/>
+                <w:position w:val="0"/>
+                <w:sz w:val="24"/>
+                <w:shd w:fill="auto" w:val="clear"/>
+              </w:rPr>
+              <w:t xml:space="preserve">I have implemented the color picker, finally, after having a bug of not managing to implement it, asked questions on stack overflow. I have also started researching bucket filling tool at early stages.</w:t>
             </w:r>
           </w:p>
         </w:tc>
@@ -356,7 +350,6 @@
               <w:rPr>
                 <w:spacing w:val="0"/>
                 <w:position w:val="0"/>
-                <w:shd w:fill="auto" w:val="clear"/>
               </w:rPr>
             </w:pPr>
             <w:r>
@@ -376,7 +369,7 @@
       </w:tr>
       <w:tr>
         <w:trPr>
-          <w:trHeight w:val="2023" w:hRule="auto"/>
+          <w:trHeight w:val="3510" w:hRule="auto"/>
           <w:jc w:val="left"/>
         </w:trPr>
         <w:tc>
@@ -419,7 +412,7 @@
                 <w:sz w:val="24"/>
                 <w:shd w:fill="auto" w:val="clear"/>
               </w:rPr>
-              <w:t xml:space="preserve">In the color palette tool I have encountered a couple of problems and I still have one that is unsolved. My first issue was related to this question here on StackOverflow: </w:t>
+              <w:t xml:space="preserve">In the color picker tool I have encountered a couple of problems and I still have one that is unsolved. My first issue was related to this question here on StackOverflow that I asked: </w:t>
             </w:r>
           </w:p>
           <w:p>
@@ -460,19 +453,18 @@
                 <w:color w:val="auto"/>
                 <w:spacing w:val="0"/>
                 <w:position w:val="0"/>
-                <w:shd w:fill="auto" w:val="clear"/>
-              </w:rPr>
-            </w:pPr>
-            <w:r>
-              <w:rPr>
-                <w:rFonts w:ascii="Times New Roman" w:hAnsi="Times New Roman" w:cs="Times New Roman" w:eastAsia="Times New Roman"/>
-                <w:color w:val="auto"/>
-                <w:spacing w:val="0"/>
-                <w:position w:val="0"/>
-                <w:sz w:val="24"/>
-                <w:shd w:fill="auto" w:val="clear"/>
-              </w:rPr>
-              <w:t xml:space="preserve">None of the replies in there helped me solve this issue, but I managed to debug it myself, the issue was that I was trying to use colorPicker.parent() on a class name, but I then realized that parent() requires an ID so I had to change that part and my bug disappeared. I am still having issues with changing in between color picker value and the color array from colourPalette. This happens because the color array inside colourPalette is using swatches when loading colors and when I change the color using the colorPalette, the swatch gets removed completely so after a color switch from colorPalette, I am getting a console error when trying to choose a normal color from the color array. I am working on solving this issue. </w:t>
+              </w:rPr>
+            </w:pPr>
+            <w:r>
+              <w:rPr>
+                <w:rFonts w:ascii="Times New Roman" w:hAnsi="Times New Roman" w:cs="Times New Roman" w:eastAsia="Times New Roman"/>
+                <w:color w:val="auto"/>
+                <w:spacing w:val="0"/>
+                <w:position w:val="0"/>
+                <w:sz w:val="24"/>
+                <w:shd w:fill="auto" w:val="clear"/>
+              </w:rPr>
+              <w:t xml:space="preserve">None of the replies in there helped me solve this issue, but I managed to debug it myself, the issue was that I was trying to use colorPicker.parent() on a class name, but I then realized that parent() requires an ID so I had to change that part and my bug disappeared. I am still having issues with changing in between color picker value and the color array from colourPalette. This happens because the color array inside colourPalette is using swatches when loading colors to style the border of the selected color and when I change the color using the color picker, the swatch gets unstyled so after a color switch from color picker, I am getting a console error when trying to choose a normal color from the color array because of the swatch. I am working on solving this issue which currently I do not know how. I will continue to research how.</w:t>
             </w:r>
           </w:p>
         </w:tc>
@@ -507,7 +499,6 @@
               <w:rPr>
                 <w:spacing w:val="0"/>
                 <w:position w:val="0"/>
-                <w:shd w:fill="auto" w:val="clear"/>
               </w:rPr>
             </w:pPr>
             <w:r>
@@ -556,19 +547,18 @@
                 <w:color w:val="auto"/>
                 <w:spacing w:val="0"/>
                 <w:position w:val="0"/>
-                <w:shd w:fill="auto" w:val="clear"/>
-              </w:rPr>
-            </w:pPr>
-            <w:r>
-              <w:rPr>
-                <w:rFonts w:ascii="Times New Roman" w:hAnsi="Times New Roman" w:cs="Times New Roman" w:eastAsia="Times New Roman"/>
-                <w:color w:val="auto"/>
-                <w:spacing w:val="0"/>
-                <w:position w:val="0"/>
-                <w:sz w:val="24"/>
-                <w:shd w:fill="auto" w:val="clear"/>
-              </w:rPr>
-              <w:t xml:space="preserve">I am planning to completely research bucket filling algorithm and see how I can implement it in my project, I will then also implement the text tool which will allow the user to place text. I am also planning to research how to implement the undo/redo tool and see if I have time to complete this as well.</w:t>
+              </w:rPr>
+            </w:pPr>
+            <w:r>
+              <w:rPr>
+                <w:rFonts w:ascii="Times New Roman" w:hAnsi="Times New Roman" w:cs="Times New Roman" w:eastAsia="Times New Roman"/>
+                <w:color w:val="auto"/>
+                <w:spacing w:val="0"/>
+                <w:position w:val="0"/>
+                <w:sz w:val="24"/>
+                <w:shd w:fill="auto" w:val="clear"/>
+              </w:rPr>
+              <w:t xml:space="preserve">I am planning to completely research bucket filling algorithm and see how I can implement it in my project, I will then also implement the text tool which will allow the user to place text on canvas. I am also planning to research how to implement the undo/redo tool and see if I have time to complete this as well but undo/redo is just an idea, not sure if I have time.</w:t>
             </w:r>
           </w:p>
         </w:tc>
@@ -603,7 +593,6 @@
               <w:rPr>
                 <w:spacing w:val="0"/>
                 <w:position w:val="0"/>
-                <w:shd w:fill="auto" w:val="clear"/>
               </w:rPr>
             </w:pPr>
             <w:r>
@@ -652,7 +641,6 @@
                 <w:color w:val="auto"/>
                 <w:spacing w:val="0"/>
                 <w:position w:val="0"/>
-                <w:shd w:fill="auto" w:val="clear"/>
               </w:rPr>
             </w:pPr>
             <w:r>

</xml_diff>